<commit_message>
Update thêm một số màn hình
</commit_message>
<xml_diff>
--- a/Document/YeuCau.docx
+++ b/Document/YeuCau.docx
@@ -2654,7 +2654,17 @@
                 <w:sz w:val="26"/>
                 <w:szCs w:val="26"/>
               </w:rPr>
-              <w:t>Tạo complain</w:t>
+              <w:t xml:space="preserve">Quản lý </w:t>
+            </w:r>
+            <w:bookmarkStart w:id="0" w:name="_GoBack"/>
+            <w:bookmarkEnd w:id="0"/>
+            <w:r>
+              <w:rPr>
+                <w:rFonts w:ascii="Times New Roman" w:hAnsi="Times New Roman" w:cs="Times New Roman"/>
+                <w:sz w:val="26"/>
+                <w:szCs w:val="26"/>
+              </w:rPr>
+              <w:t>complain</w:t>
             </w:r>
           </w:p>
         </w:tc>
@@ -4149,15 +4159,7 @@
                 <w:sz w:val="26"/>
                 <w:szCs w:val="26"/>
               </w:rPr>
-              <w:t>s</w:t>
-            </w:r>
-            <w:r>
-              <w:rPr>
-                <w:rFonts w:ascii="Times New Roman" w:hAnsi="Times New Roman" w:cs="Times New Roman"/>
-                <w:sz w:val="26"/>
-                <w:szCs w:val="26"/>
-              </w:rPr>
-              <w:t>AD_1</w:t>
+              <w:t>sAD_1</w:t>
             </w:r>
           </w:p>
         </w:tc>
@@ -4269,15 +4271,7 @@
                 <w:sz w:val="26"/>
                 <w:szCs w:val="26"/>
               </w:rPr>
-              <w:t>s</w:t>
-            </w:r>
-            <w:r>
-              <w:rPr>
-                <w:rFonts w:ascii="Times New Roman" w:hAnsi="Times New Roman" w:cs="Times New Roman"/>
-                <w:sz w:val="26"/>
-                <w:szCs w:val="26"/>
-              </w:rPr>
-              <w:t>AD_2</w:t>
+              <w:t>sAD_2</w:t>
             </w:r>
           </w:p>
         </w:tc>
@@ -4365,15 +4359,7 @@
                 <w:sz w:val="26"/>
                 <w:szCs w:val="26"/>
               </w:rPr>
-              <w:t>s</w:t>
-            </w:r>
-            <w:r>
-              <w:rPr>
-                <w:rFonts w:ascii="Times New Roman" w:hAnsi="Times New Roman" w:cs="Times New Roman"/>
-                <w:sz w:val="26"/>
-                <w:szCs w:val="26"/>
-              </w:rPr>
-              <w:t>AD_1</w:t>
+              <w:t>sAD_1</w:t>
             </w:r>
           </w:p>
         </w:tc>
@@ -4397,15 +4383,7 @@
                 <w:sz w:val="26"/>
                 <w:szCs w:val="26"/>
               </w:rPr>
-              <w:t>s</w:t>
-            </w:r>
-            <w:r>
-              <w:rPr>
-                <w:rFonts w:ascii="Times New Roman" w:hAnsi="Times New Roman" w:cs="Times New Roman"/>
-                <w:sz w:val="26"/>
-                <w:szCs w:val="26"/>
-              </w:rPr>
-              <w:t>AD_3</w:t>
+              <w:t>sAD_3</w:t>
             </w:r>
           </w:p>
         </w:tc>
@@ -4510,15 +4488,7 @@
                 <w:sz w:val="26"/>
                 <w:szCs w:val="26"/>
               </w:rPr>
-              <w:t>s</w:t>
-            </w:r>
-            <w:r>
-              <w:rPr>
-                <w:rFonts w:ascii="Times New Roman" w:hAnsi="Times New Roman" w:cs="Times New Roman"/>
-                <w:sz w:val="26"/>
-                <w:szCs w:val="26"/>
-              </w:rPr>
-              <w:t>AD_1</w:t>
+              <w:t>sAD_1</w:t>
             </w:r>
           </w:p>
         </w:tc>
@@ -4542,15 +4512,7 @@
                 <w:sz w:val="26"/>
                 <w:szCs w:val="26"/>
               </w:rPr>
-              <w:t>s</w:t>
-            </w:r>
-            <w:r>
-              <w:rPr>
-                <w:rFonts w:ascii="Times New Roman" w:hAnsi="Times New Roman" w:cs="Times New Roman"/>
-                <w:sz w:val="26"/>
-                <w:szCs w:val="26"/>
-              </w:rPr>
-              <w:t>AD_4</w:t>
+              <w:t>sAD_4</w:t>
             </w:r>
           </w:p>
         </w:tc>
@@ -4594,23 +4556,7 @@
                 <w:sz w:val="26"/>
                 <w:szCs w:val="26"/>
               </w:rPr>
-              <w:t>Xem, thêm, sửa</w:t>
-            </w:r>
-            <w:r>
-              <w:rPr>
-                <w:rFonts w:ascii="Times New Roman" w:hAnsi="Times New Roman" w:cs="Times New Roman"/>
-                <w:sz w:val="26"/>
-                <w:szCs w:val="26"/>
-              </w:rPr>
-              <w:t>, xoá</w:t>
-            </w:r>
-            <w:r>
-              <w:rPr>
-                <w:rFonts w:ascii="Times New Roman" w:hAnsi="Times New Roman" w:cs="Times New Roman"/>
-                <w:sz w:val="26"/>
-                <w:szCs w:val="26"/>
-              </w:rPr>
-              <w:t xml:space="preserve"> thông tin người thuê.</w:t>
+              <w:t>Xem, thêm, sửa, xoá thông tin người thuê.</w:t>
             </w:r>
           </w:p>
         </w:tc>
@@ -4654,15 +4600,7 @@
                 <w:sz w:val="26"/>
                 <w:szCs w:val="26"/>
               </w:rPr>
-              <w:t>s</w:t>
-            </w:r>
-            <w:r>
-              <w:rPr>
-                <w:rFonts w:ascii="Times New Roman" w:hAnsi="Times New Roman" w:cs="Times New Roman"/>
-                <w:sz w:val="26"/>
-                <w:szCs w:val="26"/>
-              </w:rPr>
-              <w:t>AD_1</w:t>
+              <w:t>sAD_1</w:t>
             </w:r>
           </w:p>
         </w:tc>
@@ -4686,15 +4624,7 @@
                 <w:sz w:val="26"/>
                 <w:szCs w:val="26"/>
               </w:rPr>
-              <w:t>s</w:t>
-            </w:r>
-            <w:r>
-              <w:rPr>
-                <w:rFonts w:ascii="Times New Roman" w:hAnsi="Times New Roman" w:cs="Times New Roman"/>
-                <w:sz w:val="26"/>
-                <w:szCs w:val="26"/>
-              </w:rPr>
-              <w:t>AD_5</w:t>
+              <w:t>sAD_5</w:t>
             </w:r>
           </w:p>
         </w:tc>
@@ -4748,15 +4678,7 @@
                 <w:szCs w:val="26"/>
               </w:rPr>
               <w:lastRenderedPageBreak/>
-              <w:t>Xem, thêm, sửa</w:t>
-            </w:r>
-            <w:r>
-              <w:rPr>
-                <w:rFonts w:ascii="Times New Roman" w:hAnsi="Times New Roman" w:cs="Times New Roman"/>
-                <w:sz w:val="26"/>
-                <w:szCs w:val="26"/>
-              </w:rPr>
-              <w:t xml:space="preserve">, </w:t>
+              <w:t xml:space="preserve">Xem, thêm, sửa, </w:t>
             </w:r>
             <w:r>
               <w:rPr>
@@ -4827,15 +4749,7 @@
                 <w:sz w:val="26"/>
                 <w:szCs w:val="26"/>
               </w:rPr>
-              <w:t>s</w:t>
-            </w:r>
-            <w:r>
-              <w:rPr>
-                <w:rFonts w:ascii="Times New Roman" w:hAnsi="Times New Roman" w:cs="Times New Roman"/>
-                <w:sz w:val="26"/>
-                <w:szCs w:val="26"/>
-              </w:rPr>
-              <w:t>AD_1</w:t>
+              <w:t>sAD_1</w:t>
             </w:r>
           </w:p>
         </w:tc>
@@ -4860,15 +4774,7 @@
                 <w:szCs w:val="26"/>
               </w:rPr>
               <w:lastRenderedPageBreak/>
-              <w:t>s</w:t>
-            </w:r>
-            <w:r>
-              <w:rPr>
-                <w:rFonts w:ascii="Times New Roman" w:hAnsi="Times New Roman" w:cs="Times New Roman"/>
-                <w:sz w:val="26"/>
-                <w:szCs w:val="26"/>
-              </w:rPr>
-              <w:t>AD_6</w:t>
+              <w:t>sAD_6</w:t>
             </w:r>
           </w:p>
         </w:tc>
@@ -4912,15 +4818,7 @@
                 <w:sz w:val="26"/>
                 <w:szCs w:val="26"/>
               </w:rPr>
-              <w:t>Xem, thêm, sửa</w:t>
-            </w:r>
-            <w:r>
-              <w:rPr>
-                <w:rFonts w:ascii="Times New Roman" w:hAnsi="Times New Roman" w:cs="Times New Roman"/>
-                <w:sz w:val="26"/>
-                <w:szCs w:val="26"/>
-              </w:rPr>
-              <w:t xml:space="preserve">, </w:t>
+              <w:t xml:space="preserve">Xem, thêm, sửa, </w:t>
             </w:r>
             <w:r>
               <w:rPr>
@@ -4988,15 +4886,7 @@
                 <w:sz w:val="26"/>
                 <w:szCs w:val="26"/>
               </w:rPr>
-              <w:t>s</w:t>
-            </w:r>
-            <w:r>
-              <w:rPr>
-                <w:rFonts w:ascii="Times New Roman" w:hAnsi="Times New Roman" w:cs="Times New Roman"/>
-                <w:sz w:val="26"/>
-                <w:szCs w:val="26"/>
-              </w:rPr>
-              <w:t>AD_1</w:t>
+              <w:t>sAD_1</w:t>
             </w:r>
           </w:p>
           <w:p>
@@ -5029,15 +4919,7 @@
                 <w:sz w:val="26"/>
                 <w:szCs w:val="26"/>
               </w:rPr>
-              <w:t>s</w:t>
-            </w:r>
-            <w:r>
-              <w:rPr>
-                <w:rFonts w:ascii="Times New Roman" w:hAnsi="Times New Roman" w:cs="Times New Roman"/>
-                <w:sz w:val="26"/>
-                <w:szCs w:val="26"/>
-              </w:rPr>
-              <w:t>AD_7</w:t>
+              <w:t>sAD_7</w:t>
             </w:r>
           </w:p>
         </w:tc>
@@ -5142,15 +5024,7 @@
                 <w:sz w:val="26"/>
                 <w:szCs w:val="26"/>
               </w:rPr>
-              <w:t>s</w:t>
-            </w:r>
-            <w:r>
-              <w:rPr>
-                <w:rFonts w:ascii="Times New Roman" w:hAnsi="Times New Roman" w:cs="Times New Roman"/>
-                <w:sz w:val="26"/>
-                <w:szCs w:val="26"/>
-              </w:rPr>
-              <w:t>AD_1</w:t>
+              <w:t>sAD_1</w:t>
             </w:r>
           </w:p>
         </w:tc>
@@ -5174,15 +5048,7 @@
                 <w:sz w:val="26"/>
                 <w:szCs w:val="26"/>
               </w:rPr>
-              <w:t>s</w:t>
-            </w:r>
-            <w:r>
-              <w:rPr>
-                <w:rFonts w:ascii="Times New Roman" w:hAnsi="Times New Roman" w:cs="Times New Roman"/>
-                <w:sz w:val="26"/>
-                <w:szCs w:val="26"/>
-              </w:rPr>
-              <w:t>AD_8</w:t>
+              <w:t>sAD_8</w:t>
             </w:r>
           </w:p>
         </w:tc>
@@ -5270,15 +5136,7 @@
                 <w:sz w:val="26"/>
                 <w:szCs w:val="26"/>
               </w:rPr>
-              <w:t>s</w:t>
-            </w:r>
-            <w:r>
-              <w:rPr>
-                <w:rFonts w:ascii="Times New Roman" w:hAnsi="Times New Roman" w:cs="Times New Roman"/>
-                <w:sz w:val="26"/>
-                <w:szCs w:val="26"/>
-              </w:rPr>
-              <w:t>AD_1</w:t>
+              <w:t>sAD_1</w:t>
             </w:r>
           </w:p>
         </w:tc>
@@ -5729,15 +5587,7 @@
           <w:szCs w:val="26"/>
         </w:rPr>
         <w:tab/>
-        <w:t>+ Màn hình quản lý hoá đơn</w:t>
-      </w:r>
-      <w:r>
-        <w:rPr>
-          <w:rFonts w:ascii="Times New Roman" w:hAnsi="Times New Roman" w:cs="Times New Roman"/>
-          <w:sz w:val="26"/>
-          <w:szCs w:val="26"/>
-        </w:rPr>
-        <w:t xml:space="preserve"> toà nhà</w:t>
+        <w:t>+ Màn hình quản lý hoá đơn toà nhà</w:t>
       </w:r>
     </w:p>
     <w:p>
@@ -5807,10 +5657,247 @@
           <w:szCs w:val="26"/>
         </w:rPr>
         <w:tab/>
-        <w:t xml:space="preserve">+ Màn hình </w:t>
-      </w:r>
-      <w:bookmarkStart w:id="0" w:name="_GoBack"/>
-      <w:bookmarkEnd w:id="0"/>
+        <w:t xml:space="preserve">+ </w:t>
+      </w:r>
+      <w:r>
+        <w:rPr>
+          <w:rFonts w:ascii="Times New Roman" w:hAnsi="Times New Roman" w:cs="Times New Roman"/>
+          <w:sz w:val="26"/>
+          <w:szCs w:val="26"/>
+        </w:rPr>
+        <w:t>Thêm dân cư</w:t>
+      </w:r>
+    </w:p>
+    <w:p>
+      <w:pPr>
+        <w:ind w:firstLine="720"/>
+        <w:rPr>
+          <w:rFonts w:ascii="Times New Roman" w:hAnsi="Times New Roman" w:cs="Times New Roman"/>
+          <w:sz w:val="26"/>
+          <w:szCs w:val="26"/>
+        </w:rPr>
+      </w:pPr>
+      <w:r>
+        <w:rPr>
+          <w:rFonts w:ascii="Times New Roman" w:hAnsi="Times New Roman" w:cs="Times New Roman"/>
+          <w:sz w:val="26"/>
+          <w:szCs w:val="26"/>
+        </w:rPr>
+        <w:t>+ Quản lý dân cư</w:t>
+      </w:r>
+    </w:p>
+    <w:p>
+      <w:pPr>
+        <w:ind w:firstLine="720"/>
+        <w:rPr>
+          <w:rFonts w:ascii="Times New Roman" w:hAnsi="Times New Roman" w:cs="Times New Roman"/>
+          <w:sz w:val="26"/>
+          <w:szCs w:val="26"/>
+        </w:rPr>
+      </w:pPr>
+      <w:r>
+        <w:rPr>
+          <w:rFonts w:ascii="Times New Roman" w:hAnsi="Times New Roman" w:cs="Times New Roman"/>
+          <w:sz w:val="26"/>
+          <w:szCs w:val="26"/>
+        </w:rPr>
+        <w:t>+ Thêm người thuê</w:t>
+      </w:r>
+    </w:p>
+    <w:p>
+      <w:pPr>
+        <w:ind w:firstLine="720"/>
+        <w:rPr>
+          <w:rFonts w:ascii="Times New Roman" w:hAnsi="Times New Roman" w:cs="Times New Roman"/>
+          <w:sz w:val="26"/>
+          <w:szCs w:val="26"/>
+        </w:rPr>
+      </w:pPr>
+      <w:r>
+        <w:rPr>
+          <w:rFonts w:ascii="Times New Roman" w:hAnsi="Times New Roman" w:cs="Times New Roman"/>
+          <w:sz w:val="26"/>
+          <w:szCs w:val="26"/>
+        </w:rPr>
+        <w:lastRenderedPageBreak/>
+        <w:t>+ Quản lý người thuê</w:t>
+      </w:r>
+    </w:p>
+    <w:p>
+      <w:pPr>
+        <w:ind w:firstLine="720"/>
+        <w:rPr>
+          <w:rFonts w:ascii="Times New Roman" w:hAnsi="Times New Roman" w:cs="Times New Roman"/>
+          <w:sz w:val="26"/>
+          <w:szCs w:val="26"/>
+        </w:rPr>
+      </w:pPr>
+      <w:r>
+        <w:rPr>
+          <w:rFonts w:ascii="Times New Roman" w:hAnsi="Times New Roman" w:cs="Times New Roman"/>
+          <w:sz w:val="26"/>
+          <w:szCs w:val="26"/>
+        </w:rPr>
+        <w:t>+ Thêm thông báo</w:t>
+      </w:r>
+    </w:p>
+    <w:p>
+      <w:pPr>
+        <w:ind w:firstLine="720"/>
+        <w:rPr>
+          <w:rFonts w:ascii="Times New Roman" w:hAnsi="Times New Roman" w:cs="Times New Roman"/>
+          <w:sz w:val="26"/>
+          <w:szCs w:val="26"/>
+        </w:rPr>
+      </w:pPr>
+      <w:r>
+        <w:rPr>
+          <w:rFonts w:ascii="Times New Roman" w:hAnsi="Times New Roman" w:cs="Times New Roman"/>
+          <w:sz w:val="26"/>
+          <w:szCs w:val="26"/>
+        </w:rPr>
+        <w:t>+ Quản lý thông báo</w:t>
+      </w:r>
+    </w:p>
+    <w:p>
+      <w:pPr>
+        <w:ind w:firstLine="720"/>
+        <w:rPr>
+          <w:rFonts w:ascii="Times New Roman" w:hAnsi="Times New Roman" w:cs="Times New Roman"/>
+          <w:sz w:val="26"/>
+          <w:szCs w:val="26"/>
+        </w:rPr>
+      </w:pPr>
+      <w:r>
+        <w:rPr>
+          <w:rFonts w:ascii="Times New Roman" w:hAnsi="Times New Roman" w:cs="Times New Roman"/>
+          <w:sz w:val="26"/>
+          <w:szCs w:val="26"/>
+        </w:rPr>
+        <w:t>+ Thêm tầng</w:t>
+      </w:r>
+    </w:p>
+    <w:p>
+      <w:pPr>
+        <w:ind w:firstLine="720"/>
+        <w:rPr>
+          <w:rFonts w:ascii="Times New Roman" w:hAnsi="Times New Roman" w:cs="Times New Roman"/>
+          <w:sz w:val="26"/>
+          <w:szCs w:val="26"/>
+        </w:rPr>
+      </w:pPr>
+      <w:r>
+        <w:rPr>
+          <w:rFonts w:ascii="Times New Roman" w:hAnsi="Times New Roman" w:cs="Times New Roman"/>
+          <w:sz w:val="26"/>
+          <w:szCs w:val="26"/>
+        </w:rPr>
+        <w:t>+ Quản lý tầng</w:t>
+      </w:r>
+    </w:p>
+    <w:p>
+      <w:pPr>
+        <w:ind w:firstLine="720"/>
+        <w:rPr>
+          <w:rFonts w:ascii="Times New Roman" w:hAnsi="Times New Roman" w:cs="Times New Roman"/>
+          <w:sz w:val="26"/>
+          <w:szCs w:val="26"/>
+        </w:rPr>
+      </w:pPr>
+      <w:r>
+        <w:rPr>
+          <w:rFonts w:ascii="Times New Roman" w:hAnsi="Times New Roman" w:cs="Times New Roman"/>
+          <w:sz w:val="26"/>
+          <w:szCs w:val="26"/>
+        </w:rPr>
+        <w:t>+ Thêm thành phần của tầng tầng</w:t>
+      </w:r>
+    </w:p>
+    <w:p>
+      <w:pPr>
+        <w:ind w:firstLine="720"/>
+        <w:rPr>
+          <w:rFonts w:ascii="Times New Roman" w:hAnsi="Times New Roman" w:cs="Times New Roman"/>
+          <w:sz w:val="26"/>
+          <w:szCs w:val="26"/>
+        </w:rPr>
+      </w:pPr>
+      <w:r>
+        <w:rPr>
+          <w:rFonts w:ascii="Times New Roman" w:hAnsi="Times New Roman" w:cs="Times New Roman"/>
+          <w:sz w:val="26"/>
+          <w:szCs w:val="26"/>
+        </w:rPr>
+        <w:t>+ Quản lý thành phần của tầng</w:t>
+      </w:r>
+    </w:p>
+    <w:p>
+      <w:pPr>
+        <w:rPr>
+          <w:rFonts w:ascii="Times New Roman" w:hAnsi="Times New Roman" w:cs="Times New Roman"/>
+          <w:sz w:val="26"/>
+          <w:szCs w:val="26"/>
+        </w:rPr>
+      </w:pPr>
+    </w:p>
+    <w:p>
+      <w:pPr>
+        <w:rPr>
+          <w:rFonts w:ascii="Times New Roman" w:hAnsi="Times New Roman" w:cs="Times New Roman"/>
+          <w:sz w:val="26"/>
+          <w:szCs w:val="26"/>
+        </w:rPr>
+      </w:pPr>
+      <w:r>
+        <w:rPr>
+          <w:rFonts w:ascii="Times New Roman" w:hAnsi="Times New Roman" w:cs="Times New Roman"/>
+          <w:sz w:val="26"/>
+          <w:szCs w:val="26"/>
+        </w:rPr>
+        <w:t>Sequence diagram</w:t>
+      </w:r>
+    </w:p>
+    <w:p>
+      <w:pPr>
+        <w:rPr>
+          <w:rFonts w:ascii="Times New Roman" w:hAnsi="Times New Roman" w:cs="Times New Roman"/>
+          <w:sz w:val="26"/>
+          <w:szCs w:val="26"/>
+        </w:rPr>
+      </w:pPr>
+      <w:r>
+        <w:rPr>
+          <w:rFonts w:ascii="Times New Roman" w:hAnsi="Times New Roman" w:cs="Times New Roman"/>
+          <w:sz w:val="26"/>
+          <w:szCs w:val="26"/>
+        </w:rPr>
+        <w:t>Class Diagram</w:t>
+      </w:r>
+    </w:p>
+    <w:p>
+      <w:pPr>
+        <w:rPr>
+          <w:rFonts w:ascii="Times New Roman" w:hAnsi="Times New Roman" w:cs="Times New Roman"/>
+          <w:sz w:val="26"/>
+          <w:szCs w:val="26"/>
+        </w:rPr>
+      </w:pPr>
+      <w:r>
+        <w:rPr>
+          <w:rFonts w:ascii="Times New Roman" w:hAnsi="Times New Roman" w:cs="Times New Roman"/>
+          <w:sz w:val="26"/>
+          <w:szCs w:val="26"/>
+        </w:rPr>
+        <w:t>Use Case</w:t>
+      </w:r>
+      <w:r>
+        <w:rPr>
+          <w:rFonts w:ascii="Times New Roman" w:hAnsi="Times New Roman" w:cs="Times New Roman"/>
+          <w:sz w:val="26"/>
+          <w:szCs w:val="26"/>
+        </w:rPr>
+        <w:t xml:space="preserve"> + Đặc tả Usecase</w:t>
+      </w:r>
     </w:p>
     <w:sectPr>
       <w:pgSz w:w="12240" w:h="15840"/>
@@ -5985,6 +6072,7 @@
   <w:style w:type="character" w:default="1" w:styleId="DefaultParagraphFont">
     <w:name w:val="Default Paragraph Font"/>
     <w:uiPriority w:val="1"/>
+    <w:semiHidden/>
     <w:unhideWhenUsed/>
   </w:style>
   <w:style w:type="table" w:default="1" w:styleId="TableNormal">
@@ -6200,6 +6288,7 @@
   <w:style w:type="character" w:default="1" w:styleId="DefaultParagraphFont">
     <w:name w:val="Default Paragraph Font"/>
     <w:uiPriority w:val="1"/>
+    <w:semiHidden/>
     <w:unhideWhenUsed/>
   </w:style>
   <w:style w:type="table" w:default="1" w:styleId="TableNormal">

</xml_diff>

<commit_message>
Commit phần thiết kế được phân công
</commit_message>
<xml_diff>
--- a/Document/YeuCau.docx
+++ b/Document/YeuCau.docx
@@ -82,6 +82,16 @@
         <w:tab/>
         <w:t>Quản lý dân cư</w:t>
       </w:r>
+      <w:r>
+        <w:rPr>
+          <w:rFonts w:ascii="Times New Roman" w:hAnsi="Times New Roman" w:cs="Times New Roman"/>
+          <w:sz w:val="26"/>
+          <w:szCs w:val="26"/>
+        </w:rPr>
+        <w:tab/>
+      </w:r>
+      <w:bookmarkStart w:id="0" w:name="_GoBack"/>
+      <w:bookmarkEnd w:id="0"/>
     </w:p>
     <w:p>
       <w:pPr>
@@ -2656,8 +2666,6 @@
               </w:rPr>
               <w:t xml:space="preserve">Quản lý </w:t>
             </w:r>
-            <w:bookmarkStart w:id="0" w:name="_GoBack"/>
-            <w:bookmarkEnd w:id="0"/>
             <w:r>
               <w:rPr>
                 <w:rFonts w:ascii="Times New Roman" w:hAnsi="Times New Roman" w:cs="Times New Roman"/>
@@ -3971,6 +3979,118 @@
           </w:p>
         </w:tc>
       </w:tr>
+      <w:tr>
+        <w:tc>
+          <w:tcPr>
+            <w:tcW w:w="1188" w:type="dxa"/>
+          </w:tcPr>
+          <w:p>
+            <w:pPr>
+              <w:rPr>
+                <w:rFonts w:ascii="Times New Roman" w:hAnsi="Times New Roman" w:cs="Times New Roman"/>
+                <w:sz w:val="26"/>
+                <w:szCs w:val="26"/>
+              </w:rPr>
+            </w:pPr>
+            <w:r>
+              <w:rPr>
+                <w:rFonts w:ascii="Times New Roman" w:hAnsi="Times New Roman" w:cs="Times New Roman"/>
+                <w:sz w:val="26"/>
+                <w:szCs w:val="26"/>
+              </w:rPr>
+              <w:t>AD_9</w:t>
+            </w:r>
+          </w:p>
+        </w:tc>
+        <w:tc>
+          <w:tcPr>
+            <w:tcW w:w="1800" w:type="dxa"/>
+          </w:tcPr>
+          <w:p>
+            <w:pPr>
+              <w:rPr>
+                <w:rFonts w:ascii="Times New Roman" w:hAnsi="Times New Roman" w:cs="Times New Roman"/>
+                <w:sz w:val="26"/>
+                <w:szCs w:val="26"/>
+              </w:rPr>
+            </w:pPr>
+            <w:r>
+              <w:rPr>
+                <w:rFonts w:ascii="Times New Roman" w:hAnsi="Times New Roman" w:cs="Times New Roman"/>
+                <w:sz w:val="26"/>
+                <w:szCs w:val="26"/>
+              </w:rPr>
+              <w:t>Quản lý bảo trì</w:t>
+            </w:r>
+          </w:p>
+        </w:tc>
+        <w:tc>
+          <w:tcPr>
+            <w:tcW w:w="3150" w:type="dxa"/>
+          </w:tcPr>
+          <w:p>
+            <w:pPr>
+              <w:rPr>
+                <w:rFonts w:ascii="Times New Roman" w:hAnsi="Times New Roman" w:cs="Times New Roman"/>
+                <w:sz w:val="26"/>
+                <w:szCs w:val="26"/>
+              </w:rPr>
+            </w:pPr>
+            <w:r>
+              <w:rPr>
+                <w:rFonts w:ascii="Times New Roman" w:hAnsi="Times New Roman" w:cs="Times New Roman"/>
+                <w:sz w:val="26"/>
+                <w:szCs w:val="26"/>
+              </w:rPr>
+              <w:t>Xem, thêm, cập nhật hoá đơn bảo trì</w:t>
+            </w:r>
+          </w:p>
+        </w:tc>
+        <w:tc>
+          <w:tcPr>
+            <w:tcW w:w="2160" w:type="dxa"/>
+          </w:tcPr>
+          <w:p>
+            <w:pPr>
+              <w:rPr>
+                <w:rFonts w:ascii="Times New Roman" w:hAnsi="Times New Roman" w:cs="Times New Roman"/>
+                <w:sz w:val="26"/>
+                <w:szCs w:val="26"/>
+              </w:rPr>
+            </w:pPr>
+            <w:r>
+              <w:rPr>
+                <w:rFonts w:ascii="Times New Roman" w:hAnsi="Times New Roman" w:cs="Times New Roman"/>
+                <w:sz w:val="26"/>
+                <w:szCs w:val="26"/>
+              </w:rPr>
+              <w:t>Quản lý hoá đơn bảo trì</w:t>
+            </w:r>
+          </w:p>
+        </w:tc>
+        <w:tc>
+          <w:tcPr>
+            <w:tcW w:w="1278" w:type="dxa"/>
+          </w:tcPr>
+          <w:p>
+            <w:pPr>
+              <w:rPr>
+                <w:rFonts w:ascii="Times New Roman" w:hAnsi="Times New Roman" w:cs="Times New Roman"/>
+                <w:sz w:val="26"/>
+                <w:szCs w:val="26"/>
+              </w:rPr>
+            </w:pPr>
+            <w:r>
+              <w:rPr>
+                <w:rFonts w:ascii="Times New Roman" w:hAnsi="Times New Roman" w:cs="Times New Roman"/>
+                <w:sz w:val="26"/>
+                <w:szCs w:val="26"/>
+              </w:rPr>
+              <w:t>AD_1</w:t>
+            </w:r>
+          </w:p>
+        </w:tc>
+      </w:tr>
     </w:tbl>
     <w:p>
       <w:pPr>
@@ -4534,7 +4654,16 @@
                 <w:sz w:val="26"/>
                 <w:szCs w:val="26"/>
               </w:rPr>
-              <w:t>Quản lý người thuê</w:t>
+              <w:t xml:space="preserve">Quản lý người </w:t>
+            </w:r>
+            <w:r>
+              <w:rPr>
+                <w:rFonts w:ascii="Times New Roman" w:hAnsi="Times New Roman" w:cs="Times New Roman"/>
+                <w:sz w:val="26"/>
+                <w:szCs w:val="26"/>
+              </w:rPr>
+              <w:lastRenderedPageBreak/>
+              <w:t>thuê</w:t>
             </w:r>
           </w:p>
         </w:tc>
@@ -4556,7 +4685,17 @@
                 <w:sz w:val="26"/>
                 <w:szCs w:val="26"/>
               </w:rPr>
-              <w:t>Xem, thêm, sửa, xoá thông tin người thuê.</w:t>
+              <w:lastRenderedPageBreak/>
+              <w:t xml:space="preserve">Xem, thêm, sửa, xoá thông </w:t>
+            </w:r>
+            <w:r>
+              <w:rPr>
+                <w:rFonts w:ascii="Times New Roman" w:hAnsi="Times New Roman" w:cs="Times New Roman"/>
+                <w:sz w:val="26"/>
+                <w:szCs w:val="26"/>
+              </w:rPr>
+              <w:lastRenderedPageBreak/>
+              <w:t>tin người thuê.</w:t>
             </w:r>
           </w:p>
         </w:tc>
@@ -4578,7 +4717,17 @@
                 <w:sz w:val="26"/>
                 <w:szCs w:val="26"/>
               </w:rPr>
-              <w:t>Quản lý thông tin người thuê</w:t>
+              <w:lastRenderedPageBreak/>
+              <w:t xml:space="preserve">Quản lý thông tin </w:t>
+            </w:r>
+            <w:r>
+              <w:rPr>
+                <w:rFonts w:ascii="Times New Roman" w:hAnsi="Times New Roman" w:cs="Times New Roman"/>
+                <w:sz w:val="26"/>
+                <w:szCs w:val="26"/>
+              </w:rPr>
+              <w:lastRenderedPageBreak/>
+              <w:t>người thuê</w:t>
             </w:r>
           </w:p>
         </w:tc>
@@ -4600,6 +4749,7 @@
                 <w:sz w:val="26"/>
                 <w:szCs w:val="26"/>
               </w:rPr>
+              <w:lastRenderedPageBreak/>
               <w:t>sAD_1</w:t>
             </w:r>
           </w:p>
@@ -4624,6 +4774,7 @@
                 <w:sz w:val="26"/>
                 <w:szCs w:val="26"/>
               </w:rPr>
+              <w:lastRenderedPageBreak/>
               <w:t>sAD_5</w:t>
             </w:r>
           </w:p>
@@ -4646,16 +4797,7 @@
                 <w:sz w:val="26"/>
                 <w:szCs w:val="26"/>
               </w:rPr>
-              <w:t xml:space="preserve">Quản lý hoá </w:t>
-            </w:r>
-            <w:r>
-              <w:rPr>
-                <w:rFonts w:ascii="Times New Roman" w:hAnsi="Times New Roman" w:cs="Times New Roman"/>
-                <w:sz w:val="26"/>
-                <w:szCs w:val="26"/>
-              </w:rPr>
-              <w:lastRenderedPageBreak/>
-              <w:t>đơn hàng tháng của người thuê</w:t>
+              <w:t>Quản lý hoá đơn hàng tháng của người thuê</w:t>
             </w:r>
           </w:p>
         </w:tc>
@@ -4677,7 +4819,6 @@
                 <w:sz w:val="26"/>
                 <w:szCs w:val="26"/>
               </w:rPr>
-              <w:lastRenderedPageBreak/>
               <w:t xml:space="preserve">Xem, thêm, sửa, </w:t>
             </w:r>
             <w:r>
@@ -4695,16 +4836,7 @@
                 <w:sz w:val="26"/>
                 <w:szCs w:val="26"/>
               </w:rPr>
-              <w:t xml:space="preserve"> hoá </w:t>
-            </w:r>
-            <w:r>
-              <w:rPr>
-                <w:rFonts w:ascii="Times New Roman" w:hAnsi="Times New Roman" w:cs="Times New Roman"/>
-                <w:sz w:val="26"/>
-                <w:szCs w:val="26"/>
-              </w:rPr>
-              <w:lastRenderedPageBreak/>
-              <w:t>đơn hàng tháng của người thuê</w:t>
+              <w:t xml:space="preserve"> hoá đơn hàng tháng của người thuê</w:t>
             </w:r>
           </w:p>
         </w:tc>
@@ -4726,7 +4858,6 @@
                 <w:sz w:val="26"/>
                 <w:szCs w:val="26"/>
               </w:rPr>
-              <w:lastRenderedPageBreak/>
               <w:t>Quản lý hoá đơn</w:t>
             </w:r>
           </w:p>
@@ -4773,7 +4904,6 @@
                 <w:sz w:val="26"/>
                 <w:szCs w:val="26"/>
               </w:rPr>
-              <w:lastRenderedPageBreak/>
               <w:t>sAD_6</w:t>
             </w:r>
           </w:p>
@@ -5182,7 +5312,7 @@
                 <w:sz w:val="26"/>
                 <w:szCs w:val="26"/>
               </w:rPr>
-              <w:t>Quản lý tầng</w:t>
+              <w:t>Quản lý bảo trì</w:t>
             </w:r>
           </w:p>
         </w:tc>
@@ -5204,7 +5334,7 @@
                 <w:sz w:val="26"/>
                 <w:szCs w:val="26"/>
               </w:rPr>
-              <w:t>Xem, thêm, cập nhật, xoá các tầng cho phép thuê</w:t>
+              <w:t>Xem, thêm, cập nhật, xoá hoá đơn bảo trì</w:t>
             </w:r>
           </w:p>
         </w:tc>
@@ -5220,14 +5350,6 @@
                 <w:szCs w:val="26"/>
               </w:rPr>
             </w:pPr>
-            <w:r>
-              <w:rPr>
-                <w:rFonts w:ascii="Times New Roman" w:hAnsi="Times New Roman" w:cs="Times New Roman"/>
-                <w:sz w:val="26"/>
-                <w:szCs w:val="26"/>
-              </w:rPr>
-              <w:t>Quản lý tầng</w:t>
-            </w:r>
           </w:p>
         </w:tc>
         <w:tc>
@@ -5242,14 +5364,6 @@
                 <w:szCs w:val="26"/>
               </w:rPr>
             </w:pPr>
-            <w:r>
-              <w:rPr>
-                <w:rFonts w:ascii="Times New Roman" w:hAnsi="Times New Roman" w:cs="Times New Roman"/>
-                <w:sz w:val="26"/>
-                <w:szCs w:val="26"/>
-              </w:rPr>
-              <w:t>sAD_1</w:t>
-            </w:r>
           </w:p>
         </w:tc>
       </w:tr>
@@ -5294,6 +5408,118 @@
                 <w:sz w:val="26"/>
                 <w:szCs w:val="26"/>
               </w:rPr>
+              <w:t>Quản lý tầng</w:t>
+            </w:r>
+          </w:p>
+        </w:tc>
+        <w:tc>
+          <w:tcPr>
+            <w:tcW w:w="3150" w:type="dxa"/>
+          </w:tcPr>
+          <w:p>
+            <w:pPr>
+              <w:rPr>
+                <w:rFonts w:ascii="Times New Roman" w:hAnsi="Times New Roman" w:cs="Times New Roman"/>
+                <w:sz w:val="26"/>
+                <w:szCs w:val="26"/>
+              </w:rPr>
+            </w:pPr>
+            <w:r>
+              <w:rPr>
+                <w:rFonts w:ascii="Times New Roman" w:hAnsi="Times New Roman" w:cs="Times New Roman"/>
+                <w:sz w:val="26"/>
+                <w:szCs w:val="26"/>
+              </w:rPr>
+              <w:t>Xem, thêm, cập nhật, xoá các tầng cho phép thuê</w:t>
+            </w:r>
+          </w:p>
+        </w:tc>
+        <w:tc>
+          <w:tcPr>
+            <w:tcW w:w="2160" w:type="dxa"/>
+          </w:tcPr>
+          <w:p>
+            <w:pPr>
+              <w:rPr>
+                <w:rFonts w:ascii="Times New Roman" w:hAnsi="Times New Roman" w:cs="Times New Roman"/>
+                <w:sz w:val="26"/>
+                <w:szCs w:val="26"/>
+              </w:rPr>
+            </w:pPr>
+            <w:r>
+              <w:rPr>
+                <w:rFonts w:ascii="Times New Roman" w:hAnsi="Times New Roman" w:cs="Times New Roman"/>
+                <w:sz w:val="26"/>
+                <w:szCs w:val="26"/>
+              </w:rPr>
+              <w:t>Quản lý tầng</w:t>
+            </w:r>
+          </w:p>
+        </w:tc>
+        <w:tc>
+          <w:tcPr>
+            <w:tcW w:w="1278" w:type="dxa"/>
+          </w:tcPr>
+          <w:p>
+            <w:pPr>
+              <w:rPr>
+                <w:rFonts w:ascii="Times New Roman" w:hAnsi="Times New Roman" w:cs="Times New Roman"/>
+                <w:sz w:val="26"/>
+                <w:szCs w:val="26"/>
+              </w:rPr>
+            </w:pPr>
+            <w:r>
+              <w:rPr>
+                <w:rFonts w:ascii="Times New Roman" w:hAnsi="Times New Roman" w:cs="Times New Roman"/>
+                <w:sz w:val="26"/>
+                <w:szCs w:val="26"/>
+              </w:rPr>
+              <w:t>sAD_1</w:t>
+            </w:r>
+          </w:p>
+        </w:tc>
+      </w:tr>
+      <w:tr>
+        <w:tc>
+          <w:tcPr>
+            <w:tcW w:w="1188" w:type="dxa"/>
+          </w:tcPr>
+          <w:p>
+            <w:pPr>
+              <w:rPr>
+                <w:rFonts w:ascii="Times New Roman" w:hAnsi="Times New Roman" w:cs="Times New Roman"/>
+                <w:sz w:val="26"/>
+                <w:szCs w:val="26"/>
+              </w:rPr>
+            </w:pPr>
+            <w:r>
+              <w:rPr>
+                <w:rFonts w:ascii="Times New Roman" w:hAnsi="Times New Roman" w:cs="Times New Roman"/>
+                <w:sz w:val="26"/>
+                <w:szCs w:val="26"/>
+              </w:rPr>
+              <w:t>sAD_11</w:t>
+            </w:r>
+          </w:p>
+        </w:tc>
+        <w:tc>
+          <w:tcPr>
+            <w:tcW w:w="1800" w:type="dxa"/>
+          </w:tcPr>
+          <w:p>
+            <w:pPr>
+              <w:rPr>
+                <w:rFonts w:ascii="Times New Roman" w:hAnsi="Times New Roman" w:cs="Times New Roman"/>
+                <w:sz w:val="26"/>
+                <w:szCs w:val="26"/>
+              </w:rPr>
+            </w:pPr>
+            <w:r>
+              <w:rPr>
+                <w:rFonts w:ascii="Times New Roman" w:hAnsi="Times New Roman" w:cs="Times New Roman"/>
+                <w:sz w:val="26"/>
+                <w:szCs w:val="26"/>
+              </w:rPr>
               <w:t>Quản lý thành phần của tầng</w:t>
             </w:r>
           </w:p>
@@ -5656,6 +5882,7 @@
           <w:sz w:val="26"/>
           <w:szCs w:val="26"/>
         </w:rPr>
+        <w:lastRenderedPageBreak/>
         <w:tab/>
         <w:t xml:space="preserve">+ </w:t>
       </w:r>
@@ -5719,7 +5946,6 @@
           <w:sz w:val="26"/>
           <w:szCs w:val="26"/>
         </w:rPr>
-        <w:lastRenderedPageBreak/>
         <w:t>+ Quản lý người thuê</w:t>
       </w:r>
     </w:p>

</xml_diff>